<commit_message>
Ajout fonctionnalités et Fnct additionnelles(Rapport Conception
</commit_message>
<xml_diff>
--- a/Documents/RapportConceptionV1.docx
+++ b/Documents/RapportConceptionV1.docx
@@ -175,16 +175,16 @@
         <w:tbl>
           <w:tblPr>
             <w:tblpPr w:leftFromText="187" w:rightFromText="187" w:horzAnchor="margin" w:tblpXSpec="center" w:tblpYSpec="bottom"/>
-            <w:tblW w:w="3857" w:type="pct"/>
+            <w:tblW w:w="3750" w:type="pct"/>
             <w:tblLook w:val="04A0" w:firstRow="1" w:lastRow="0" w:firstColumn="1" w:lastColumn="0" w:noHBand="0" w:noVBand="1"/>
           </w:tblPr>
           <w:tblGrid>
-            <w:gridCol w:w="6998"/>
+            <w:gridCol w:w="6804"/>
           </w:tblGrid>
           <w:tr>
             <w:tc>
               <w:tcPr>
-                <w:tcW w:w="7221" w:type="dxa"/>
+                <w:tcW w:w="6804" w:type="dxa"/>
                 <w:tcMar>
                   <w:top w:w="216" w:type="dxa"/>
                   <w:left w:w="115" w:type="dxa"/>
@@ -241,23 +241,7 @@
                         <w:sz w:val="28"/>
                         <w:szCs w:val="28"/>
                       </w:rPr>
-                      <w:t xml:space="preserve">, </w:t>
-                    </w:r>
-                    <w:r>
-                      <w:rPr>
-                        <w:color w:val="4472C4" w:themeColor="accent1"/>
-                        <w:sz w:val="28"/>
-                        <w:szCs w:val="28"/>
-                      </w:rPr>
-                      <w:t>Nicolas JACQUEMIN</w:t>
-                    </w:r>
-                    <w:r>
-                      <w:rPr>
-                        <w:color w:val="4472C4" w:themeColor="accent1"/>
-                        <w:sz w:val="28"/>
-                        <w:szCs w:val="28"/>
-                      </w:rPr>
-                      <w:t xml:space="preserve">, Myriam </w:t>
+                      <w:t xml:space="preserve">, Nicolas JACQUEMIN, Myriam </w:t>
                     </w:r>
                     <w:proofErr w:type="spellStart"/>
                     <w:r>
@@ -342,6 +326,13 @@
     </w:sdt>
     <w:sdt>
       <w:sdtPr>
+        <w:rPr>
+          <w:rFonts w:asciiTheme="minorHAnsi" w:eastAsiaTheme="minorHAnsi" w:hAnsiTheme="minorHAnsi" w:cstheme="minorBidi"/>
+          <w:color w:val="auto"/>
+          <w:sz w:val="22"/>
+          <w:szCs w:val="22"/>
+          <w:lang w:eastAsia="en-US"/>
+        </w:rPr>
         <w:id w:val="1121346405"/>
         <w:docPartObj>
           <w:docPartGallery w:val="Table of Contents"/>
@@ -350,13 +341,9 @@
       </w:sdtPr>
       <w:sdtEndPr>
         <w:rPr>
-          <w:rFonts w:asciiTheme="minorHAnsi" w:eastAsiaTheme="minorHAnsi" w:hAnsiTheme="minorHAnsi" w:cstheme="minorBidi"/>
           <w:b/>
           <w:bCs/>
-          <w:color w:val="auto"/>
-          <w:sz w:val="22"/>
-          <w:szCs w:val="22"/>
-          <w:lang w:eastAsia="en-US"/>
+          <w:sz w:val="24"/>
         </w:rPr>
       </w:sdtEndPr>
       <w:sdtContent>
@@ -377,6 +364,7 @@
             <w:rPr>
               <w:rFonts w:eastAsiaTheme="minorEastAsia"/>
               <w:noProof/>
+              <w:sz w:val="22"/>
               <w:lang w:eastAsia="fr-FR"/>
             </w:rPr>
           </w:pPr>
@@ -389,7 +377,7 @@
           <w:r>
             <w:fldChar w:fldCharType="separate"/>
           </w:r>
-          <w:hyperlink w:anchor="_Toc497927485" w:history="1">
+          <w:hyperlink w:anchor="_Toc498444474" w:history="1">
             <w:r>
               <w:rPr>
                 <w:rStyle w:val="Lienhypertexte"/>
@@ -416,7 +404,7 @@
                 <w:noProof/>
                 <w:webHidden/>
               </w:rPr>
-              <w:instrText xml:space="preserve"> PAGEREF _Toc497927485 \h </w:instrText>
+              <w:instrText xml:space="preserve"> PAGEREF _Toc498444474 \h </w:instrText>
             </w:r>
             <w:r>
               <w:rPr>
@@ -457,10 +445,11 @@
             <w:rPr>
               <w:rFonts w:eastAsiaTheme="minorEastAsia"/>
               <w:noProof/>
+              <w:sz w:val="22"/>
               <w:lang w:eastAsia="fr-FR"/>
             </w:rPr>
           </w:pPr>
-          <w:hyperlink w:anchor="_Toc497927486" w:history="1">
+          <w:hyperlink w:anchor="_Toc498444475" w:history="1">
             <w:r>
               <w:rPr>
                 <w:rStyle w:val="Lienhypertexte"/>
@@ -472,6 +461,7 @@
               <w:rPr>
                 <w:rFonts w:eastAsiaTheme="minorEastAsia"/>
                 <w:noProof/>
+                <w:sz w:val="22"/>
                 <w:lang w:eastAsia="fr-FR"/>
               </w:rPr>
               <w:tab/>
@@ -502,7 +492,7 @@
                 <w:noProof/>
                 <w:webHidden/>
               </w:rPr>
-              <w:instrText xml:space="preserve"> PAGEREF _Toc497927486 \h </w:instrText>
+              <w:instrText xml:space="preserve"> PAGEREF _Toc498444475 \h </w:instrText>
             </w:r>
             <w:r>
               <w:rPr>
@@ -543,10 +533,11 @@
             <w:rPr>
               <w:rFonts w:eastAsiaTheme="minorEastAsia"/>
               <w:noProof/>
+              <w:sz w:val="22"/>
               <w:lang w:eastAsia="fr-FR"/>
             </w:rPr>
           </w:pPr>
-          <w:hyperlink w:anchor="_Toc497927487" w:history="1">
+          <w:hyperlink w:anchor="_Toc498444476" w:history="1">
             <w:r>
               <w:rPr>
                 <w:rStyle w:val="Lienhypertexte"/>
@@ -558,6 +549,7 @@
               <w:rPr>
                 <w:rFonts w:eastAsiaTheme="minorEastAsia"/>
                 <w:noProof/>
+                <w:sz w:val="22"/>
                 <w:lang w:eastAsia="fr-FR"/>
               </w:rPr>
               <w:tab/>
@@ -567,7 +559,7 @@
                 <w:rStyle w:val="Lienhypertexte"/>
                 <w:noProof/>
               </w:rPr>
-              <w:t>Intérêt</w:t>
+              <w:t>Intérêts</w:t>
             </w:r>
             <w:r>
               <w:rPr>
@@ -588,7 +580,7 @@
                 <w:noProof/>
                 <w:webHidden/>
               </w:rPr>
-              <w:instrText xml:space="preserve"> PAGEREF _Toc497927487 \h </w:instrText>
+              <w:instrText xml:space="preserve"> PAGEREF _Toc498444476 \h </w:instrText>
             </w:r>
             <w:r>
               <w:rPr>
@@ -629,10 +621,11 @@
             <w:rPr>
               <w:rFonts w:eastAsiaTheme="minorEastAsia"/>
               <w:noProof/>
+              <w:sz w:val="22"/>
               <w:lang w:eastAsia="fr-FR"/>
             </w:rPr>
           </w:pPr>
-          <w:hyperlink w:anchor="_Toc497927488" w:history="1">
+          <w:hyperlink w:anchor="_Toc498444477" w:history="1">
             <w:r>
               <w:rPr>
                 <w:rStyle w:val="Lienhypertexte"/>
@@ -644,6 +637,7 @@
               <w:rPr>
                 <w:rFonts w:eastAsiaTheme="minorEastAsia"/>
                 <w:noProof/>
+                <w:sz w:val="22"/>
                 <w:lang w:eastAsia="fr-FR"/>
               </w:rPr>
               <w:tab/>
@@ -653,7 +647,7 @@
                 <w:rStyle w:val="Lienhypertexte"/>
                 <w:noProof/>
               </w:rPr>
-              <w:t>dans quel contexte</w:t>
+              <w:t>Le contexte</w:t>
             </w:r>
             <w:r>
               <w:rPr>
@@ -674,7 +668,7 @@
                 <w:noProof/>
                 <w:webHidden/>
               </w:rPr>
-              <w:instrText xml:space="preserve"> PAGEREF _Toc497927488 \h </w:instrText>
+              <w:instrText xml:space="preserve"> PAGEREF _Toc498444477 \h </w:instrText>
             </w:r>
             <w:r>
               <w:rPr>
@@ -715,10 +709,11 @@
             <w:rPr>
               <w:rFonts w:eastAsiaTheme="minorEastAsia"/>
               <w:noProof/>
+              <w:sz w:val="22"/>
               <w:lang w:eastAsia="fr-FR"/>
             </w:rPr>
           </w:pPr>
-          <w:hyperlink w:anchor="_Toc497927489" w:history="1">
+          <w:hyperlink w:anchor="_Toc498444478" w:history="1">
             <w:r>
               <w:rPr>
                 <w:rStyle w:val="Lienhypertexte"/>
@@ -730,6 +725,7 @@
               <w:rPr>
                 <w:rFonts w:eastAsiaTheme="minorEastAsia"/>
                 <w:noProof/>
+                <w:sz w:val="22"/>
                 <w:lang w:eastAsia="fr-FR"/>
               </w:rPr>
               <w:tab/>
@@ -739,7 +735,7 @@
                 <w:rStyle w:val="Lienhypertexte"/>
                 <w:noProof/>
               </w:rPr>
-              <w:t>les différents acteurs</w:t>
+              <w:t>Les acteurs</w:t>
             </w:r>
             <w:r>
               <w:rPr>
@@ -760,7 +756,7 @@
                 <w:noProof/>
                 <w:webHidden/>
               </w:rPr>
-              <w:instrText xml:space="preserve"> PAGEREF _Toc497927489 \h </w:instrText>
+              <w:instrText xml:space="preserve"> PAGEREF _Toc498444478 \h </w:instrText>
             </w:r>
             <w:r>
               <w:rPr>
@@ -801,10 +797,11 @@
             <w:rPr>
               <w:rFonts w:eastAsiaTheme="minorEastAsia"/>
               <w:noProof/>
+              <w:sz w:val="22"/>
               <w:lang w:eastAsia="fr-FR"/>
             </w:rPr>
           </w:pPr>
-          <w:hyperlink w:anchor="_Toc497927490" w:history="1">
+          <w:hyperlink w:anchor="_Toc498444479" w:history="1">
             <w:r>
               <w:rPr>
                 <w:rStyle w:val="Lienhypertexte"/>
@@ -816,6 +813,7 @@
               <w:rPr>
                 <w:rFonts w:eastAsiaTheme="minorEastAsia"/>
                 <w:noProof/>
+                <w:sz w:val="22"/>
                 <w:lang w:eastAsia="fr-FR"/>
               </w:rPr>
               <w:tab/>
@@ -825,7 +823,7 @@
                 <w:rStyle w:val="Lienhypertexte"/>
                 <w:noProof/>
               </w:rPr>
-              <w:t>Présenter les principales fonctionnalités, le noyau du projet</w:t>
+              <w:t>Les principales fonctionnalités</w:t>
             </w:r>
             <w:r>
               <w:rPr>
@@ -846,7 +844,7 @@
                 <w:noProof/>
                 <w:webHidden/>
               </w:rPr>
-              <w:instrText xml:space="preserve"> PAGEREF _Toc497927490 \h </w:instrText>
+              <w:instrText xml:space="preserve"> PAGEREF _Toc498444479 \h </w:instrText>
             </w:r>
             <w:r>
               <w:rPr>
@@ -887,10 +885,11 @@
             <w:rPr>
               <w:rFonts w:eastAsiaTheme="minorEastAsia"/>
               <w:noProof/>
+              <w:sz w:val="22"/>
               <w:lang w:eastAsia="fr-FR"/>
             </w:rPr>
           </w:pPr>
-          <w:hyperlink w:anchor="_Toc497927491" w:history="1">
+          <w:hyperlink w:anchor="_Toc498444480" w:history="1">
             <w:r>
               <w:rPr>
                 <w:rStyle w:val="Lienhypertexte"/>
@@ -902,6 +901,7 @@
               <w:rPr>
                 <w:rFonts w:eastAsiaTheme="minorEastAsia"/>
                 <w:noProof/>
+                <w:sz w:val="22"/>
                 <w:lang w:eastAsia="fr-FR"/>
               </w:rPr>
               <w:tab/>
@@ -932,7 +932,7 @@
                 <w:noProof/>
                 <w:webHidden/>
               </w:rPr>
-              <w:instrText xml:space="preserve"> PAGEREF _Toc497927491 \h </w:instrText>
+              <w:instrText xml:space="preserve"> PAGEREF _Toc498444480 \h </w:instrText>
             </w:r>
             <w:r>
               <w:rPr>
@@ -973,10 +973,11 @@
             <w:rPr>
               <w:rFonts w:eastAsiaTheme="minorEastAsia"/>
               <w:noProof/>
+              <w:sz w:val="22"/>
               <w:lang w:eastAsia="fr-FR"/>
             </w:rPr>
           </w:pPr>
-          <w:hyperlink w:anchor="_Toc497927492" w:history="1">
+          <w:hyperlink w:anchor="_Toc498444481" w:history="1">
             <w:r>
               <w:rPr>
                 <w:rStyle w:val="Lienhypertexte"/>
@@ -988,6 +989,7 @@
               <w:rPr>
                 <w:rFonts w:eastAsiaTheme="minorEastAsia"/>
                 <w:noProof/>
+                <w:sz w:val="22"/>
                 <w:lang w:eastAsia="fr-FR"/>
               </w:rPr>
               <w:tab/>
@@ -997,7 +999,7 @@
                 <w:rStyle w:val="Lienhypertexte"/>
                 <w:noProof/>
               </w:rPr>
-              <w:t>Principes techniques : Environnement, comment on s’en sert, API, API cliente, langage, …</w:t>
+              <w:t>Principes techniques</w:t>
             </w:r>
             <w:r>
               <w:rPr>
@@ -1018,7 +1020,7 @@
                 <w:noProof/>
                 <w:webHidden/>
               </w:rPr>
-              <w:instrText xml:space="preserve"> PAGEREF _Toc497927492 \h </w:instrText>
+              <w:instrText xml:space="preserve"> PAGEREF _Toc498444481 \h </w:instrText>
             </w:r>
             <w:r>
               <w:rPr>
@@ -1038,7 +1040,7 @@
                 <w:noProof/>
                 <w:webHidden/>
               </w:rPr>
-              <w:t>6</w:t>
+              <w:t>7</w:t>
             </w:r>
             <w:r>
               <w:rPr>
@@ -1059,10 +1061,11 @@
             <w:rPr>
               <w:rFonts w:eastAsiaTheme="minorEastAsia"/>
               <w:noProof/>
+              <w:sz w:val="22"/>
               <w:lang w:eastAsia="fr-FR"/>
             </w:rPr>
           </w:pPr>
-          <w:hyperlink w:anchor="_Toc497927493" w:history="1">
+          <w:hyperlink w:anchor="_Toc498444482" w:history="1">
             <w:r>
               <w:rPr>
                 <w:rStyle w:val="Lienhypertexte"/>
@@ -1074,6 +1077,7 @@
               <w:rPr>
                 <w:rFonts w:eastAsiaTheme="minorEastAsia"/>
                 <w:noProof/>
+                <w:sz w:val="22"/>
                 <w:lang w:eastAsia="fr-FR"/>
               </w:rPr>
               <w:tab/>
@@ -1083,7 +1087,7 @@
                 <w:rStyle w:val="Lienhypertexte"/>
                 <w:noProof/>
               </w:rPr>
-              <w:t>Présenter l’existant (Cf. Start-up sur Nancy, Juke back)</w:t>
+              <w:t>Etude de l’existant</w:t>
             </w:r>
             <w:r>
               <w:rPr>
@@ -1104,7 +1108,7 @@
                 <w:noProof/>
                 <w:webHidden/>
               </w:rPr>
-              <w:instrText xml:space="preserve"> PAGEREF _Toc497927493 \h </w:instrText>
+              <w:instrText xml:space="preserve"> PAGEREF _Toc498444482 \h </w:instrText>
             </w:r>
             <w:r>
               <w:rPr>
@@ -1124,7 +1128,78 @@
                 <w:noProof/>
                 <w:webHidden/>
               </w:rPr>
-              <w:t>7</w:t>
+              <w:t>8</w:t>
+            </w:r>
+            <w:r>
+              <w:rPr>
+                <w:noProof/>
+                <w:webHidden/>
+              </w:rPr>
+              <w:fldChar w:fldCharType="end"/>
+            </w:r>
+          </w:hyperlink>
+        </w:p>
+        <w:p>
+          <w:pPr>
+            <w:pStyle w:val="TM1"/>
+            <w:tabs>
+              <w:tab w:val="right" w:leader="dot" w:pos="9062"/>
+            </w:tabs>
+            <w:rPr>
+              <w:rFonts w:eastAsiaTheme="minorEastAsia"/>
+              <w:noProof/>
+              <w:sz w:val="22"/>
+              <w:lang w:eastAsia="fr-FR"/>
+            </w:rPr>
+          </w:pPr>
+          <w:hyperlink w:anchor="_Toc498444483" w:history="1">
+            <w:r>
+              <w:rPr>
+                <w:rStyle w:val="Lienhypertexte"/>
+                <w:noProof/>
+              </w:rPr>
+              <w:t>Sources</w:t>
+            </w:r>
+            <w:r>
+              <w:rPr>
+                <w:noProof/>
+                <w:webHidden/>
+              </w:rPr>
+              <w:tab/>
+            </w:r>
+            <w:r>
+              <w:rPr>
+                <w:noProof/>
+                <w:webHidden/>
+              </w:rPr>
+              <w:fldChar w:fldCharType="begin"/>
+            </w:r>
+            <w:r>
+              <w:rPr>
+                <w:noProof/>
+                <w:webHidden/>
+              </w:rPr>
+              <w:instrText xml:space="preserve"> PAGEREF _Toc498444483 \h </w:instrText>
+            </w:r>
+            <w:r>
+              <w:rPr>
+                <w:noProof/>
+                <w:webHidden/>
+              </w:rPr>
+            </w:r>
+            <w:r>
+              <w:rPr>
+                <w:noProof/>
+                <w:webHidden/>
+              </w:rPr>
+              <w:fldChar w:fldCharType="separate"/>
+            </w:r>
+            <w:r>
+              <w:rPr>
+                <w:noProof/>
+                <w:webHidden/>
+              </w:rPr>
+              <w:t>9</w:t>
             </w:r>
             <w:r>
               <w:rPr>
@@ -1154,8 +1229,9 @@
     <w:p>
       <w:pPr>
         <w:pStyle w:val="Titre1"/>
-      </w:pPr>
-      <w:bookmarkStart w:id="0" w:name="_Toc497927485"/>
+        <w:spacing w:line="360" w:lineRule="auto"/>
+      </w:pPr>
+      <w:bookmarkStart w:id="0" w:name="_Toc498444474"/>
       <w:r>
         <w:lastRenderedPageBreak/>
         <w:t>Introduction</w:t>
@@ -1163,12 +1239,178 @@
       <w:bookmarkEnd w:id="0"/>
     </w:p>
     <w:p>
+      <w:pPr>
+        <w:spacing w:line="276" w:lineRule="auto"/>
+      </w:pPr>
       <w:r>
         <w:tab/>
-        <w:t>Bla</w:t>
-      </w:r>
-      <w:bookmarkStart w:id="1" w:name="_GoBack"/>
-      <w:bookmarkEnd w:id="1"/>
+        <w:t>Ce document a pour but de présenter le</w:t>
+      </w:r>
+      <w:r>
+        <w:t xml:space="preserve"> projet</w:t>
+      </w:r>
+      <w:r>
+        <w:t xml:space="preserve"> tutoré que nous allons réaliser au cours de notre L</w:t>
+      </w:r>
+      <w:r>
+        <w:t>icence professionnelle CISIIE. L</w:t>
+      </w:r>
+      <w:r>
+        <w:t xml:space="preserve">e sujet a été proposé et </w:t>
+      </w:r>
+      <w:r>
+        <w:t xml:space="preserve">sera </w:t>
+      </w:r>
+      <w:r>
+        <w:t xml:space="preserve">suivi par M. </w:t>
+      </w:r>
+      <w:proofErr w:type="spellStart"/>
+      <w:r>
+        <w:t>Gérome</w:t>
+      </w:r>
+      <w:proofErr w:type="spellEnd"/>
+      <w:r>
+        <w:t xml:space="preserve"> </w:t>
+      </w:r>
+      <w:proofErr w:type="spellStart"/>
+      <w:r>
+        <w:t>Canals</w:t>
+      </w:r>
+      <w:proofErr w:type="spellEnd"/>
+      <w:r>
+        <w:t xml:space="preserve">. </w:t>
+      </w:r>
+    </w:p>
+    <w:p>
+      <w:pPr>
+        <w:spacing w:line="276" w:lineRule="auto"/>
+      </w:pPr>
+    </w:p>
+    <w:p>
+      <w:pPr>
+        <w:spacing w:line="276" w:lineRule="auto"/>
+      </w:pPr>
+      <w:r>
+        <w:tab/>
+        <w:t>Il consiste à créer un jukebox moderne.</w:t>
+      </w:r>
+      <w:r>
+        <w:t xml:space="preserve"> </w:t>
+      </w:r>
+      <w:r>
+        <w:t xml:space="preserve">Le jukebox étant à l'origine un appareil généralement </w:t>
+      </w:r>
+      <w:r>
+        <w:t xml:space="preserve">payant que l’on trouve dans des bars, cafés, etc. Celui-ci </w:t>
+      </w:r>
+      <w:r>
+        <w:t>permet de jouer une musique enregistrée sur disque</w:t>
+      </w:r>
+      <w:r>
+        <w:t xml:space="preserve"> après sélection de l’utilisateur. Dans ce projet, nous allons mettre en place une version plus modern</w:t>
+      </w:r>
+      <w:r>
+        <w:t>e.</w:t>
+      </w:r>
+      <w:r>
+        <w:t xml:space="preserve"> </w:t>
+      </w:r>
+    </w:p>
+    <w:p>
+      <w:pPr>
+        <w:spacing w:line="276" w:lineRule="auto"/>
+      </w:pPr>
+    </w:p>
+    <w:p>
+      <w:pPr>
+        <w:spacing w:line="276" w:lineRule="auto"/>
+      </w:pPr>
+      <w:r>
+        <w:tab/>
+        <w:t xml:space="preserve">Nous avons choisi ce sujet afin de </w:t>
+      </w:r>
+      <w:r>
+        <w:t>d’acquérir de nouvelles connaissances tant sur la partie développement que sur la partie matérielle. De plus</w:t>
+      </w:r>
+      <w:r>
+        <w:t>,</w:t>
+      </w:r>
+      <w:r>
+        <w:t xml:space="preserve"> cela nous permettra de </w:t>
+      </w:r>
+      <w:r>
+        <w:t>mettre en pratique les connaissances acquises au cours de notre formation</w:t>
+      </w:r>
+      <w:r>
+        <w:t xml:space="preserve"> en matière de conception et de développement au sein d’un projet convivial. </w:t>
+      </w:r>
+    </w:p>
+    <w:p>
+      <w:pPr>
+        <w:spacing w:line="276" w:lineRule="auto"/>
+      </w:pPr>
+    </w:p>
+    <w:p>
+      <w:pPr>
+        <w:spacing w:line="276" w:lineRule="auto"/>
+      </w:pPr>
+      <w:r>
+        <w:tab/>
+        <w:t>Dans</w:t>
+      </w:r>
+      <w:r>
+        <w:t xml:space="preserve"> un premier temps, nous allons voir en quoi consiste le projet, quels sont ses </w:t>
+      </w:r>
+      <w:r>
+        <w:t>intérêts</w:t>
+      </w:r>
+      <w:r>
+        <w:t xml:space="preserve">, puis quelles fonctionnalités nous voulons mettre en place, celles qui constitueront </w:t>
+      </w:r>
+      <w:r>
+        <w:t>le noyau</w:t>
+      </w:r>
+      <w:r>
+        <w:t xml:space="preserve"> du projet</w:t>
+      </w:r>
+      <w:r>
+        <w:t xml:space="preserve"> et </w:t>
+      </w:r>
+      <w:r>
+        <w:t>celles qui seront</w:t>
+      </w:r>
+      <w:r>
+        <w:t xml:space="preserve"> additionnelles. Ensuite</w:t>
+      </w:r>
+      <w:r>
+        <w:t>,</w:t>
+      </w:r>
+      <w:r>
+        <w:t xml:space="preserve"> nous verrons quels moyens utiliser pour </w:t>
+      </w:r>
+      <w:r>
+        <w:t xml:space="preserve">le </w:t>
+      </w:r>
+      <w:r>
+        <w:t xml:space="preserve">mettre en place et enfin une présentation des projets </w:t>
+      </w:r>
+      <w:r>
+        <w:t>existant</w:t>
+      </w:r>
+      <w:r>
+        <w:t>s</w:t>
+      </w:r>
+      <w:r>
+        <w:t xml:space="preserve">. </w:t>
+      </w:r>
+    </w:p>
+    <w:p>
+      <w:pPr>
+        <w:spacing w:line="276" w:lineRule="auto"/>
+      </w:pPr>
+      <w:r>
+        <w:tab/>
+      </w:r>
       <w:r>
         <w:br w:type="page"/>
       </w:r>
@@ -1180,28 +1422,17 @@
           <w:ilvl w:val="0"/>
           <w:numId w:val="1"/>
         </w:numPr>
-      </w:pPr>
-      <w:bookmarkStart w:id="2" w:name="_Toc497927486"/>
+        <w:spacing w:line="360" w:lineRule="auto"/>
+      </w:pPr>
+      <w:bookmarkStart w:id="1" w:name="_Toc498444475"/>
       <w:r>
         <w:lastRenderedPageBreak/>
         <w:t>Description globale du projet</w:t>
       </w:r>
-      <w:bookmarkEnd w:id="2"/>
+      <w:bookmarkEnd w:id="1"/>
       <w:r>
         <w:t xml:space="preserve"> </w:t>
       </w:r>
-    </w:p>
-    <w:p>
-      <w:r>
-        <w:tab/>
-      </w:r>
-      <w:proofErr w:type="spellStart"/>
-      <w:proofErr w:type="gramStart"/>
-      <w:r>
-        <w:t>bla</w:t>
-      </w:r>
-      <w:proofErr w:type="spellEnd"/>
-      <w:proofErr w:type="gramEnd"/>
     </w:p>
     <w:p>
       <w:pPr>
@@ -1210,12 +1441,16 @@
           <w:ilvl w:val="0"/>
           <w:numId w:val="2"/>
         </w:numPr>
-      </w:pPr>
-      <w:bookmarkStart w:id="3" w:name="_Toc497927487"/>
+        <w:spacing w:line="360" w:lineRule="auto"/>
+      </w:pPr>
+      <w:bookmarkStart w:id="2" w:name="_Toc498444476"/>
       <w:r>
         <w:t>Intérêt</w:t>
       </w:r>
-      <w:bookmarkEnd w:id="3"/>
+      <w:r>
+        <w:t>s</w:t>
+      </w:r>
+      <w:bookmarkEnd w:id="2"/>
     </w:p>
     <w:p>
       <w:r>
@@ -1236,17 +1471,16 @@
           <w:ilvl w:val="0"/>
           <w:numId w:val="2"/>
         </w:numPr>
-      </w:pPr>
-      <w:bookmarkStart w:id="4" w:name="_Toc497927488"/>
-      <w:proofErr w:type="gramStart"/>
-      <w:r>
-        <w:t>dans</w:t>
-      </w:r>
-      <w:proofErr w:type="gramEnd"/>
-      <w:r>
-        <w:t xml:space="preserve"> quel contexte</w:t>
-      </w:r>
-      <w:bookmarkEnd w:id="4"/>
+        <w:spacing w:line="360" w:lineRule="auto"/>
+      </w:pPr>
+      <w:bookmarkStart w:id="3" w:name="_Toc498444477"/>
+      <w:r>
+        <w:t>Le</w:t>
+      </w:r>
+      <w:r>
+        <w:t xml:space="preserve"> contexte</w:t>
+      </w:r>
+      <w:bookmarkEnd w:id="3"/>
     </w:p>
     <w:p>
       <w:r>
@@ -1267,29 +1501,34 @@
           <w:ilvl w:val="0"/>
           <w:numId w:val="2"/>
         </w:numPr>
-      </w:pPr>
-      <w:bookmarkStart w:id="5" w:name="_Toc497927489"/>
-      <w:proofErr w:type="gramStart"/>
-      <w:r>
-        <w:t>les</w:t>
-      </w:r>
-      <w:proofErr w:type="gramEnd"/>
-      <w:r>
-        <w:t xml:space="preserve"> différents acteurs</w:t>
-      </w:r>
-      <w:bookmarkEnd w:id="5"/>
+        <w:spacing w:line="360" w:lineRule="auto"/>
+      </w:pPr>
+      <w:bookmarkStart w:id="4" w:name="_Toc498444478"/>
+      <w:r>
+        <w:t>Les</w:t>
+      </w:r>
+      <w:r>
+        <w:t xml:space="preserve"> acteurs</w:t>
+      </w:r>
+      <w:bookmarkEnd w:id="4"/>
     </w:p>
     <w:p>
       <w:r>
         <w:tab/>
-      </w:r>
-      <w:proofErr w:type="spellStart"/>
-      <w:proofErr w:type="gramStart"/>
-      <w:r>
-        <w:t>bla</w:t>
-      </w:r>
-      <w:proofErr w:type="spellEnd"/>
-      <w:proofErr w:type="gramEnd"/>
+        <w:t xml:space="preserve">Dans ce projet, on distingue deux acteurs différents : l’administrateur et l’utilisateur. L’administrateur est le propriétaire de l’installation. Il devra gérer les musiques. </w:t>
+      </w:r>
+    </w:p>
+    <w:p>
+      <w:r>
+        <w:tab/>
+        <w:t xml:space="preserve">On trouve des utilisateurs qui vont adapter le contenu à </w:t>
+      </w:r>
+      <w:r>
+        <w:t>leur exigence</w:t>
+      </w:r>
+      <w:r>
+        <w:t xml:space="preserve">. </w:t>
+      </w:r>
     </w:p>
     <w:p/>
     <w:p>
@@ -1304,28 +1543,258 @@
           <w:ilvl w:val="0"/>
           <w:numId w:val="1"/>
         </w:numPr>
-      </w:pPr>
-      <w:bookmarkStart w:id="6" w:name="_Toc497927490"/>
+        <w:spacing w:line="360" w:lineRule="auto"/>
+      </w:pPr>
+      <w:bookmarkStart w:id="5" w:name="_Toc498444479"/>
       <w:r>
         <w:lastRenderedPageBreak/>
-        <w:t>Présenter les principales fonctionnalités, le noyau du projet</w:t>
-      </w:r>
-      <w:bookmarkEnd w:id="6"/>
+        <w:t>L</w:t>
+      </w:r>
+      <w:r>
+        <w:t>es principales fonctionnalités</w:t>
+      </w:r>
+      <w:bookmarkEnd w:id="5"/>
+    </w:p>
+    <w:p>
+      <w:pPr>
+        <w:spacing w:line="276" w:lineRule="auto"/>
+        <w:ind w:firstLine="708"/>
+      </w:pPr>
+      <w:r>
+        <w:t xml:space="preserve">Nous allons maintenant voir les fonctionnalités qui constitueront le noyau de notre projet. </w:t>
+      </w:r>
+      <w:r>
+        <w:t xml:space="preserve">Celles-ci se basent sur les fonctionnalités d’origine du Jukebox. </w:t>
+      </w:r>
+      <w:r>
+        <w:t xml:space="preserve">On distingue deux acteurs qui vont utiliser </w:t>
+      </w:r>
+      <w:r>
+        <w:t>l’application</w:t>
+      </w:r>
+      <w:r>
+        <w:t xml:space="preserve"> : l’administrateur et l’utilisateur. </w:t>
+      </w:r>
+    </w:p>
+    <w:p>
+      <w:pPr>
+        <w:spacing w:after="0" w:line="276" w:lineRule="auto"/>
+        <w:ind w:firstLine="709"/>
+      </w:pPr>
+      <w:r>
+        <w:t xml:space="preserve">L’utilisateur pourra accéder à l’application web en utilisant n’importe quel support (ordinateur, téléphone, tablette). </w:t>
+      </w:r>
+      <w:r>
+        <w:t xml:space="preserve">En rentrant le bon </w:t>
+      </w:r>
+      <w:r>
+        <w:t>URL</w:t>
+      </w:r>
+      <w:r>
+        <w:t>, il verra la liste des musiques qui ont été et vont être diffusées.</w:t>
+      </w:r>
+      <w:r>
+        <w:t xml:space="preserve"> Il peut également accéder au catalogue et choisir d’ajouter la piste à la liste en cours de lecture. Il lui est possible de consulter les informations sur une musique dans la liste ou le catalogue.</w:t>
+      </w:r>
+    </w:p>
+    <w:p>
+      <w:pPr>
+        <w:spacing w:line="276" w:lineRule="auto"/>
+        <w:ind w:firstLine="708"/>
+      </w:pPr>
+      <w:r>
+        <w:t>L’administrateur</w:t>
+      </w:r>
+      <w:r>
+        <w:t xml:space="preserve"> en </w:t>
+      </w:r>
+      <w:r>
+        <w:t>accédant</w:t>
+      </w:r>
+      <w:r>
+        <w:t xml:space="preserve"> au site doit se </w:t>
+      </w:r>
+      <w:r>
+        <w:t>connecter</w:t>
+      </w:r>
       <w:r>
         <w:t xml:space="preserve"> </w:t>
       </w:r>
-    </w:p>
-    <w:p>
-      <w:pPr>
+      <w:r>
+        <w:t xml:space="preserve">en s’étant au </w:t>
+      </w:r>
+      <w:r>
+        <w:t xml:space="preserve">préalable </w:t>
+      </w:r>
+      <w:r>
+        <w:t>créé</w:t>
+      </w:r>
+      <w:r>
+        <w:t xml:space="preserve"> un compte. En se connectant</w:t>
+      </w:r>
+      <w:r>
+        <w:t>,</w:t>
+      </w:r>
+      <w:r>
+        <w:t xml:space="preserve"> il accède à la </w:t>
+      </w:r>
+      <w:r>
+        <w:t>liste de lecture</w:t>
+      </w:r>
+      <w:r>
+        <w:t>. À</w:t>
+      </w:r>
+      <w:r>
+        <w:t xml:space="preserve"> partir de là, il peut a</w:t>
+      </w:r>
+      <w:r>
+        <w:t>ccéder au catalogue et ajouter d</w:t>
+      </w:r>
+      <w:r>
+        <w:t>es musiques à la file. Des pistes sont présentes par défaut</w:t>
+      </w:r>
+      <w:r>
+        <w:t>,</w:t>
+      </w:r>
+      <w:r>
+        <w:t xml:space="preserve"> mais il </w:t>
+      </w:r>
+      <w:r>
+        <w:t xml:space="preserve">lui </w:t>
+      </w:r>
+      <w:r>
+        <w:t>est</w:t>
+      </w:r>
+      <w:r>
+        <w:t xml:space="preserve"> possible de supprimer ou d’ajouter des titres qu’il possède</w:t>
+      </w:r>
+      <w:r>
+        <w:t xml:space="preserve">. Une fois satisfait de sa </w:t>
+      </w:r>
+      <w:r>
+        <w:t>liste</w:t>
+      </w:r>
+      <w:r>
+        <w:t>,</w:t>
+      </w:r>
+      <w:r>
+        <w:t xml:space="preserve"> il pe</w:t>
+      </w:r>
+      <w:r>
+        <w:t xml:space="preserve">ut lancer la lecture, il lui est </w:t>
+      </w:r>
+      <w:r>
+        <w:t xml:space="preserve">toujours possible de rajouter </w:t>
+      </w:r>
+      <w:r>
+        <w:t xml:space="preserve">des musiques, d’en supprimer, </w:t>
+      </w:r>
+      <w:r>
+        <w:t>de passer celle en cours</w:t>
+      </w:r>
+      <w:r>
+        <w:t xml:space="preserve"> ou encore de mettre en pause la lecture</w:t>
+      </w:r>
+      <w:r>
+        <w:t xml:space="preserve">. </w:t>
+      </w:r>
+    </w:p>
+    <w:p>
+      <w:pPr>
+        <w:spacing w:line="276" w:lineRule="auto"/>
         <w:ind w:firstLine="708"/>
       </w:pPr>
       <w:r>
-        <w:t>Bla</w:t>
-      </w:r>
-    </w:p>
-    <w:p>
-      <w:r>
-        <w:br w:type="page"/>
+        <w:t>Ci-dessous</w:t>
+      </w:r>
+      <w:r>
+        <w:t>,</w:t>
+      </w:r>
+      <w:r>
+        <w:t xml:space="preserve"> vous pouvez voir le diagramme des cas d’utilisation qui illustre les fonctionnalités principales.</w:t>
+      </w:r>
+    </w:p>
+    <w:p>
+      <w:pPr>
+        <w:keepNext/>
+        <w:spacing w:line="276" w:lineRule="auto"/>
+        <w:jc w:val="center"/>
+      </w:pPr>
+      <w:r>
+        <w:rPr>
+          <w:noProof/>
+        </w:rPr>
+        <w:drawing>
+          <wp:inline distT="0" distB="0" distL="0" distR="0">
+            <wp:extent cx="5328841" cy="4381168"/>
+            <wp:effectExtent l="0" t="0" r="5715" b="635"/>
+            <wp:docPr id="3" name="Image 3"/>
+            <wp:cNvGraphicFramePr>
+              <a:graphicFrameLocks xmlns:a="http://schemas.openxmlformats.org/drawingml/2006/main" noChangeAspect="1"/>
+            </wp:cNvGraphicFramePr>
+            <a:graphic xmlns:a="http://schemas.openxmlformats.org/drawingml/2006/main">
+              <a:graphicData uri="http://schemas.openxmlformats.org/drawingml/2006/picture">
+                <pic:pic xmlns:pic="http://schemas.openxmlformats.org/drawingml/2006/picture">
+                  <pic:nvPicPr>
+                    <pic:cNvPr id="3" name="useCaseDiagram.jpeg"/>
+                    <pic:cNvPicPr/>
+                  </pic:nvPicPr>
+                  <pic:blipFill>
+                    <a:blip r:embed="rId9" cstate="print">
+                      <a:extLst>
+                        <a:ext uri="{28A0092B-C50C-407E-A947-70E740481C1C}">
+                          <a14:useLocalDpi xmlns:a14="http://schemas.microsoft.com/office/drawing/2010/main" val="0"/>
+                        </a:ext>
+                      </a:extLst>
+                    </a:blip>
+                    <a:stretch>
+                      <a:fillRect/>
+                    </a:stretch>
+                  </pic:blipFill>
+                  <pic:spPr>
+                    <a:xfrm>
+                      <a:off x="0" y="0"/>
+                      <a:ext cx="5334147" cy="4385530"/>
+                    </a:xfrm>
+                    <a:prstGeom prst="rect">
+                      <a:avLst/>
+                    </a:prstGeom>
+                  </pic:spPr>
+                </pic:pic>
+              </a:graphicData>
+            </a:graphic>
+          </wp:inline>
+        </w:drawing>
+      </w:r>
+    </w:p>
+    <w:p>
+      <w:pPr>
+        <w:pStyle w:val="Lgende"/>
+        <w:jc w:val="center"/>
+      </w:pPr>
+      <w:r>
+        <w:t xml:space="preserve">Figure </w:t>
+      </w:r>
+      <w:r>
+        <w:fldChar w:fldCharType="begin"/>
+      </w:r>
+      <w:r>
+        <w:instrText xml:space="preserve"> SEQ Figure \* ARABIC </w:instrText>
+      </w:r>
+      <w:r>
+        <w:fldChar w:fldCharType="separate"/>
+      </w:r>
+      <w:r>
+        <w:rPr>
+          <w:noProof/>
+        </w:rPr>
+        <w:t>1</w:t>
+      </w:r>
+      <w:r>
+        <w:fldChar w:fldCharType="end"/>
+      </w:r>
+      <w:r>
+        <w:t xml:space="preserve"> - Diagramme des cas d'utilisation, fonctionnalités principales</w:t>
       </w:r>
     </w:p>
     <w:p>
@@ -1335,13 +1804,14 @@
           <w:ilvl w:val="0"/>
           <w:numId w:val="1"/>
         </w:numPr>
-      </w:pPr>
-      <w:bookmarkStart w:id="7" w:name="_Toc497927491"/>
+        <w:spacing w:line="360" w:lineRule="auto"/>
+      </w:pPr>
+      <w:bookmarkStart w:id="6" w:name="_Toc498444480"/>
       <w:r>
         <w:lastRenderedPageBreak/>
         <w:t>Les fonctionnalités additionnelles</w:t>
       </w:r>
-      <w:bookmarkEnd w:id="7"/>
+      <w:bookmarkEnd w:id="6"/>
       <w:r>
         <w:t xml:space="preserve"> </w:t>
       </w:r>
@@ -1349,10 +1819,137 @@
     <w:p>
       <w:r>
         <w:tab/>
-        <w:t>Bla</w:t>
-      </w:r>
-      <w:r>
-        <w:br w:type="page"/>
+        <w:t>Après avoir réalisé le noyau du projet, d’autres fonctionnalités plus secondaires pourront être mises en place. Celles-ci sont listé</w:t>
+      </w:r>
+      <w:r>
+        <w:t>e</w:t>
+      </w:r>
+      <w:r>
+        <w:t>s</w:t>
+      </w:r>
+      <w:r>
+        <w:t xml:space="preserve"> en vert</w:t>
+      </w:r>
+      <w:r>
+        <w:t xml:space="preserve"> sur</w:t>
+      </w:r>
+      <w:r>
+        <w:t xml:space="preserve"> le diagramme ci-dessous</w:t>
+      </w:r>
+      <w:r>
+        <w:t xml:space="preserve">. </w:t>
+      </w:r>
+    </w:p>
+    <w:p>
+      <w:r>
+        <w:tab/>
+        <w:t xml:space="preserve">L’administrateur aura ainsi accès à de nouvelles possibilités, il pourra </w:t>
+      </w:r>
+      <w:r>
+        <w:t>créer des playlists</w:t>
+      </w:r>
+      <w:r>
+        <w:t xml:space="preserve"> et les ajouter la liste de lecture pour ainsi gagner du temps. Quand il le souhaitera, il pourra également activer le mode blind test qui utilisera des musiques, qu’il aura au préalable définis ou prises au hasard. Une fonction Karaoké lui sera également accessible.</w:t>
+      </w:r>
+    </w:p>
+    <w:p>
+      <w:r>
+        <w:tab/>
+        <w:t xml:space="preserve">L’utilisateur quant à lui, pourra proposer ses propres musiques. Pour cela, il devra soit fournir une URL valide, soit un fichier audio. Il lui sera également possible de donner son avis sur la musique en cours, pour qu’en cas de nombreux votes négatifs la musique soit arrêtée pour passer à la suivante, soit rejouée. </w:t>
+      </w:r>
+      <w:r>
+        <w:t xml:space="preserve">Avec le rajout du blind test et du karaoké, l’utilisateur aura accès aux paroles dans les informations de la musique et un mode qui lui permettra de rentrer le titre d’une œuvre pour le blind test lui sera accessible. </w:t>
+      </w:r>
+      <w:r>
+        <w:tab/>
+      </w:r>
+    </w:p>
+    <w:p>
+      <w:pPr>
+        <w:keepNext/>
+        <w:jc w:val="center"/>
+      </w:pPr>
+      <w:r>
+        <w:rPr>
+          <w:noProof/>
+        </w:rPr>
+        <w:drawing>
+          <wp:inline distT="0" distB="0" distL="0" distR="0">
+            <wp:extent cx="5470497" cy="5401754"/>
+            <wp:effectExtent l="0" t="0" r="0" b="8890"/>
+            <wp:docPr id="9" name="Image 9"/>
+            <wp:cNvGraphicFramePr>
+              <a:graphicFrameLocks xmlns:a="http://schemas.openxmlformats.org/drawingml/2006/main" noChangeAspect="1"/>
+            </wp:cNvGraphicFramePr>
+            <a:graphic xmlns:a="http://schemas.openxmlformats.org/drawingml/2006/main">
+              <a:graphicData uri="http://schemas.openxmlformats.org/drawingml/2006/picture">
+                <pic:pic xmlns:pic="http://schemas.openxmlformats.org/drawingml/2006/picture">
+                  <pic:nvPicPr>
+                    <pic:cNvPr id="9" name="useCaseDiagram2.jpeg"/>
+                    <pic:cNvPicPr/>
+                  </pic:nvPicPr>
+                  <pic:blipFill>
+                    <a:blip r:embed="rId10" cstate="print">
+                      <a:extLst>
+                        <a:ext uri="{28A0092B-C50C-407E-A947-70E740481C1C}">
+                          <a14:useLocalDpi xmlns:a14="http://schemas.microsoft.com/office/drawing/2010/main" val="0"/>
+                        </a:ext>
+                      </a:extLst>
+                    </a:blip>
+                    <a:stretch>
+                      <a:fillRect/>
+                    </a:stretch>
+                  </pic:blipFill>
+                  <pic:spPr>
+                    <a:xfrm>
+                      <a:off x="0" y="0"/>
+                      <a:ext cx="5515072" cy="5445769"/>
+                    </a:xfrm>
+                    <a:prstGeom prst="rect">
+                      <a:avLst/>
+                    </a:prstGeom>
+                  </pic:spPr>
+                </pic:pic>
+              </a:graphicData>
+            </a:graphic>
+          </wp:inline>
+        </w:drawing>
+      </w:r>
+    </w:p>
+    <w:p>
+      <w:pPr>
+        <w:pStyle w:val="Lgende"/>
+        <w:jc w:val="center"/>
+      </w:pPr>
+      <w:r>
+        <w:t xml:space="preserve">Figure </w:t>
+      </w:r>
+      <w:r>
+        <w:fldChar w:fldCharType="begin"/>
+      </w:r>
+      <w:r>
+        <w:instrText xml:space="preserve"> SEQ Figure \* ARABIC </w:instrText>
+      </w:r>
+      <w:r>
+        <w:fldChar w:fldCharType="separate"/>
+      </w:r>
+      <w:r>
+        <w:rPr>
+          <w:noProof/>
+        </w:rPr>
+        <w:t>2</w:t>
+      </w:r>
+      <w:r>
+        <w:fldChar w:fldCharType="end"/>
+      </w:r>
+      <w:r>
+        <w:t xml:space="preserve"> </w:t>
+      </w:r>
+      <w:r>
+        <w:t>Diagramme des cas d'utilisat</w:t>
+      </w:r>
+      <w:r>
+        <w:t>ion, fonctionnalités additionnelles</w:t>
       </w:r>
     </w:p>
     <w:p>
@@ -1362,13 +1959,17 @@
           <w:ilvl w:val="0"/>
           <w:numId w:val="1"/>
         </w:numPr>
-      </w:pPr>
-      <w:bookmarkStart w:id="8" w:name="_Toc497927492"/>
+        <w:spacing w:line="360" w:lineRule="auto"/>
+      </w:pPr>
+      <w:bookmarkStart w:id="7" w:name="_Toc498444481"/>
       <w:r>
         <w:lastRenderedPageBreak/>
-        <w:t>Principes techniques : Environnement, comment on s’en sert, API, API cliente, langage, …</w:t>
-      </w:r>
-      <w:bookmarkEnd w:id="8"/>
+        <w:t>Principes techniques</w:t>
+      </w:r>
+      <w:bookmarkEnd w:id="7"/>
+      <w:r>
+        <w:t xml:space="preserve"> </w:t>
+      </w:r>
     </w:p>
     <w:p>
       <w:r>
@@ -1376,9 +1977,13 @@
         <w:t>Bla</w:t>
       </w:r>
       <w:r>
+        <w:t xml:space="preserve"> : Environnement, comment on s’en sert, API, API cliente, langage, …</w:t>
+      </w:r>
+      <w:r>
         <w:br w:type="page"/>
       </w:r>
     </w:p>
+    <w:p/>
     <w:p>
       <w:pPr>
         <w:pStyle w:val="Titre1"/>
@@ -1386,22 +1991,323 @@
           <w:ilvl w:val="0"/>
           <w:numId w:val="1"/>
         </w:numPr>
-      </w:pPr>
-      <w:bookmarkStart w:id="9" w:name="_Toc497927493"/>
+        <w:spacing w:line="360" w:lineRule="auto"/>
+      </w:pPr>
+      <w:bookmarkStart w:id="8" w:name="_Toc498444482"/>
+      <w:r>
+        <w:t>Etude de l’existant</w:t>
+      </w:r>
+      <w:bookmarkEnd w:id="8"/>
+    </w:p>
+    <w:p>
+      <w:r>
+        <w:tab/>
+        <w:t xml:space="preserve">De nombreuses applications similaires à la nôtre </w:t>
+      </w:r>
+      <w:r>
+        <w:t>ont</w:t>
+      </w:r>
+      <w:r>
+        <w:t xml:space="preserve"> déjà été produites par des entreprises. Parmi les plus connues on trouve : </w:t>
+      </w:r>
+    </w:p>
+    <w:p>
+      <w:proofErr w:type="spellStart"/>
+      <w:r>
+        <w:t>Jukeback</w:t>
+      </w:r>
+      <w:proofErr w:type="spellEnd"/>
+      <w:r>
+        <w:t xml:space="preserve"> entreprise</w:t>
+      </w:r>
+      <w:r>
+        <w:t xml:space="preserve"> </w:t>
+      </w:r>
+      <w:proofErr w:type="spellStart"/>
+      <w:r>
+        <w:t>SmartFizz</w:t>
+      </w:r>
+      <w:proofErr w:type="spellEnd"/>
+      <w:r>
+        <w:t xml:space="preserve"> Nancy : 39 lieux</w:t>
+      </w:r>
+      <w:r>
+        <w:t xml:space="preserve"> équipés</w:t>
+      </w:r>
+      <w:r>
+        <w:t xml:space="preserve"> en France (4 à Paris, 1 à Lyon, </w:t>
+      </w:r>
+      <w:r>
+        <w:t>4 à Nancy)</w:t>
+      </w:r>
+    </w:p>
+    <w:p>
+      <w:r>
+        <w:t xml:space="preserve">Permettre aux </w:t>
+      </w:r>
+      <w:proofErr w:type="spellStart"/>
+      <w:r>
+        <w:t>clienst</w:t>
+      </w:r>
+      <w:proofErr w:type="spellEnd"/>
+      <w:r>
+        <w:t xml:space="preserve"> de participer à l’ambiance </w:t>
+      </w:r>
+      <w:proofErr w:type="spellStart"/>
+      <w:r>
+        <w:t>muciale</w:t>
+      </w:r>
+      <w:proofErr w:type="spellEnd"/>
+      <w:r>
+        <w:t xml:space="preserve"> </w:t>
+      </w:r>
+    </w:p>
+    <w:p>
+      <w:r>
+        <w:t xml:space="preserve">Système de vote pour la musique via une application </w:t>
+      </w:r>
+    </w:p>
+    <w:p>
+      <w:r>
+        <w:t xml:space="preserve">Borne tactile </w:t>
+      </w:r>
+      <w:r>
+        <w:t xml:space="preserve">1m de haut pour 50 cm de </w:t>
+      </w:r>
+      <w:proofErr w:type="gramStart"/>
+      <w:r>
+        <w:t>large ,</w:t>
+      </w:r>
+      <w:r>
+        <w:t>disponible</w:t>
+      </w:r>
+      <w:proofErr w:type="gramEnd"/>
+      <w:r>
+        <w:t xml:space="preserve"> en plus de l’application </w:t>
+      </w:r>
+    </w:p>
+    <w:p>
+      <w:r>
+        <w:t xml:space="preserve">Interface web qui permet de </w:t>
+      </w:r>
+      <w:proofErr w:type="spellStart"/>
+      <w:r>
+        <w:t>controler</w:t>
+      </w:r>
+      <w:proofErr w:type="spellEnd"/>
+      <w:r>
+        <w:t xml:space="preserve"> la diffusion, mode programmation : lancer plusieurs playlists</w:t>
+      </w:r>
+    </w:p>
+    <w:p>
+      <w:proofErr w:type="gramStart"/>
+      <w:r>
+        <w:t>Des playlists proposés</w:t>
+      </w:r>
+      <w:proofErr w:type="gramEnd"/>
+      <w:r>
+        <w:t xml:space="preserve"> par </w:t>
+      </w:r>
+      <w:proofErr w:type="spellStart"/>
+      <w:r>
+        <w:t>jukeback</w:t>
+      </w:r>
+      <w:proofErr w:type="spellEnd"/>
+    </w:p>
+    <w:p>
+      <w:r>
+        <w:t>Pub pour les lieux : permet via l’appli de rester informer de l’actualité des bar s</w:t>
+      </w:r>
+    </w:p>
+    <w:p>
+      <w:proofErr w:type="spellStart"/>
+      <w:r>
+        <w:t>Palylist</w:t>
+      </w:r>
+      <w:proofErr w:type="spellEnd"/>
+      <w:r>
+        <w:t xml:space="preserve"> personnalisables </w:t>
+      </w:r>
+    </w:p>
+    <w:p>
+      <w:r>
+        <w:t xml:space="preserve">Borne payante, offre de jetons meilleurs clients </w:t>
+      </w:r>
+    </w:p>
+    <w:p>
+      <w:r>
+        <w:t xml:space="preserve">Requis : branchement </w:t>
+      </w:r>
+      <w:proofErr w:type="gramStart"/>
+      <w:r>
+        <w:t>électrique ,</w:t>
+      </w:r>
+      <w:proofErr w:type="gramEnd"/>
+      <w:r>
+        <w:t xml:space="preserve"> connexion </w:t>
+      </w:r>
+      <w:proofErr w:type="spellStart"/>
+      <w:r>
+        <w:t>wi</w:t>
+      </w:r>
+      <w:proofErr w:type="spellEnd"/>
+      <w:r>
+        <w:t xml:space="preserve"> fi , s’utilise sur le système audio actuel comprenant l’ordi et les </w:t>
+      </w:r>
+      <w:proofErr w:type="spellStart"/>
+      <w:r>
+        <w:t>encientes</w:t>
+      </w:r>
+      <w:proofErr w:type="spellEnd"/>
+      <w:r>
+        <w:t xml:space="preserve"> </w:t>
+      </w:r>
+    </w:p>
+    <w:p>
+      <w:r>
+        <w:t xml:space="preserve">Tarif ? </w:t>
+      </w:r>
+    </w:p>
+    <w:p>
+      <w:r>
+        <w:br w:type="page"/>
+      </w:r>
+    </w:p>
+    <w:p>
+      <w:pPr>
+        <w:pStyle w:val="Titre1"/>
+        <w:spacing w:line="360" w:lineRule="auto"/>
+      </w:pPr>
+      <w:bookmarkStart w:id="9" w:name="_Toc498444483"/>
       <w:r>
         <w:lastRenderedPageBreak/>
-        <w:t>Présenter l’existant (Cf. Start-up sur Nancy, Juke back)</w:t>
+        <w:t>Sources</w:t>
       </w:r>
       <w:bookmarkEnd w:id="9"/>
-    </w:p>
-    <w:p>
-      <w:r>
-        <w:tab/>
-        <w:t>Bla</w:t>
+      <w:r>
+        <w:t xml:space="preserve"> </w:t>
+      </w:r>
+    </w:p>
+    <w:p>
+      <w:pPr>
+        <w:rPr>
+          <w:u w:val="single"/>
+        </w:rPr>
+      </w:pPr>
+      <w:hyperlink r:id="rId11" w:history="1">
+        <w:r>
+          <w:rPr>
+            <w:rStyle w:val="Lienhypertexte"/>
+          </w:rPr>
+          <w:t>https://www.jukeback.com/</w:t>
+        </w:r>
+      </w:hyperlink>
+      <w:r>
+        <w:rPr>
+          <w:u w:val="single"/>
+        </w:rPr>
+        <w:t xml:space="preserve"> </w:t>
+      </w:r>
+    </w:p>
+    <w:p>
+      <w:pPr>
+        <w:rPr>
+          <w:u w:val="single"/>
+        </w:rPr>
+      </w:pPr>
+      <w:hyperlink r:id="rId12" w:history="1">
+        <w:r>
+          <w:rPr>
+            <w:rStyle w:val="Lienhypertexte"/>
+          </w:rPr>
+          <w:t>https://lentreprise.lexpress.fr/creation-entreprise/idees-business/track-tl-la-start-up-qui-reinvente-le-jukebox_1523875.html</w:t>
+        </w:r>
+      </w:hyperlink>
+    </w:p>
+    <w:p>
+      <w:pPr>
+        <w:rPr>
+          <w:u w:val="single"/>
+        </w:rPr>
+      </w:pPr>
+      <w:hyperlink r:id="rId13" w:history="1">
+        <w:r>
+          <w:rPr>
+            <w:rStyle w:val="Lienhypertexte"/>
+          </w:rPr>
+          <w:t>http://www.pexiweb.be/jukup-application-jukebox-entre-amis/</w:t>
+        </w:r>
+      </w:hyperlink>
+    </w:p>
+    <w:p>
+      <w:pPr>
+        <w:rPr>
+          <w:u w:val="single"/>
+        </w:rPr>
+      </w:pPr>
+      <w:hyperlink r:id="rId14" w:history="1">
+        <w:r>
+          <w:rPr>
+            <w:rStyle w:val="Lienhypertexte"/>
+          </w:rPr>
+          <w:t>https://jukestar.mobi/</w:t>
+        </w:r>
+      </w:hyperlink>
+      <w:r>
+        <w:rPr>
+          <w:u w:val="single"/>
+        </w:rPr>
+        <w:t xml:space="preserve"> </w:t>
+      </w:r>
+    </w:p>
+    <w:bookmarkStart w:id="10" w:name="_GoBack"/>
+    <w:bookmarkEnd w:id="10"/>
+    <w:p>
+      <w:pPr>
+        <w:rPr>
+          <w:u w:val="single"/>
+        </w:rPr>
+      </w:pPr>
+      <w:r>
+        <w:rPr>
+          <w:u w:val="single"/>
+        </w:rPr>
+        <w:fldChar w:fldCharType="begin"/>
+      </w:r>
+      <w:r>
+        <w:rPr>
+          <w:u w:val="single"/>
+        </w:rPr>
+        <w:instrText xml:space="preserve"> HYPERLINK "https://play.google.com/store/apps/details?id=com.goudysoft.jukebox" </w:instrText>
+      </w:r>
+      <w:r>
+        <w:rPr>
+          <w:u w:val="single"/>
+        </w:rPr>
+        <w:fldChar w:fldCharType="separate"/>
+      </w:r>
+      <w:r>
+        <w:rPr>
+          <w:rStyle w:val="Lienhypertexte"/>
+        </w:rPr>
+        <w:t>https://play.google.com/store/apps/details?id=com.goudysoft.jukebox</w:t>
+      </w:r>
+      <w:r>
+        <w:rPr>
+          <w:rStyle w:val="Lienhypertexte"/>
+        </w:rPr>
+        <w:fldChar w:fldCharType="end"/>
+      </w:r>
+      <w:r>
+        <w:rPr>
+          <w:u w:val="single"/>
+        </w:rPr>
+        <w:t xml:space="preserve"> </w:t>
       </w:r>
     </w:p>
     <w:sectPr>
-      <w:footerReference w:type="default" r:id="rId9"/>
+      <w:footerReference w:type="default" r:id="rId15"/>
+      <w:headerReference w:type="first" r:id="rId16"/>
       <w:pgSz w:w="11906" w:h="16838"/>
       <w:pgMar w:top="1417" w:right="1417" w:bottom="1417" w:left="1417" w:header="708" w:footer="708" w:gutter="0"/>
       <w:pgNumType w:start="0"/>
@@ -1467,7 +2373,7 @@
           <w:rPr>
             <w:noProof/>
           </w:rPr>
-          <w:t>6</w:t>
+          <w:t>8</w:t>
         </w:r>
         <w:r>
           <w:fldChar w:fldCharType="end"/>
@@ -1506,6 +2412,85 @@
     </w:p>
   </w:footnote>
 </w:footnotes>
+</file>
+
+<file path=word/header1.xml><?xml version="1.0" encoding="utf-8"?>
+<w:hdr xmlns:wpc="http://schemas.microsoft.com/office/word/2010/wordprocessingCanvas" xmlns:cx="http://schemas.microsoft.com/office/drawing/2014/chartex" xmlns:cx1="http://schemas.microsoft.com/office/drawing/2015/9/8/chartex" xmlns:cx2="http://schemas.microsoft.com/office/drawing/2015/10/21/chartex" xmlns:cx3="http://schemas.microsoft.com/office/drawing/2016/5/9/chartex" xmlns:cx4="http://schemas.microsoft.com/office/drawing/2016/5/10/chartex" xmlns:cx5="http://schemas.microsoft.com/office/drawing/2016/5/11/chartex" xmlns:cx6="http://schemas.microsoft.com/office/drawing/2016/5/12/chartex" xmlns:cx7="http://schemas.microsoft.com/office/drawing/2016/5/13/chartex" xmlns:cx8="http://schemas.microsoft.com/office/drawing/2016/5/14/chartex" xmlns:mc="http://schemas.openxmlformats.org/markup-compatibility/2006" xmlns:aink="http://schemas.microsoft.com/office/drawing/2016/ink" xmlns:am3d="http://schemas.microsoft.com/office/drawing/2017/model3d" xmlns:o="urn:schemas-microsoft-com:office:office" xmlns:r="http://schemas.openxmlformats.org/officeDocument/2006/relationships" xmlns:m="http://schemas.openxmlformats.org/officeDocument/2006/math" xmlns:v="urn:schemas-microsoft-com:vml" xmlns:wp14="http://schemas.microsoft.com/office/word/2010/wordprocessingDrawing" xmlns:wp="http://schemas.openxmlformats.org/drawingml/2006/wordprocessingDrawing" xmlns:w10="urn:schemas-microsoft-com:office:word" xmlns:w="http://schemas.openxmlformats.org/wordprocessingml/2006/main" xmlns:w14="http://schemas.microsoft.com/office/word/2010/wordml" xmlns:w15="http://schemas.microsoft.com/office/word/2012/wordml" xmlns:w16cid="http://schemas.microsoft.com/office/word/2016/wordml/cid" xmlns:w16se="http://schemas.microsoft.com/office/word/2015/wordml/symex" xmlns:wpg="http://schemas.microsoft.com/office/word/2010/wordprocessingGroup" xmlns:wpi="http://schemas.microsoft.com/office/word/2010/wordprocessingInk" xmlns:wne="http://schemas.microsoft.com/office/word/2006/wordml" xmlns:wps="http://schemas.microsoft.com/office/word/2010/wordprocessingShape" mc:Ignorable="w14 w15 w16se w16cid wp14">
+  <w:p>
+    <w:pPr>
+      <w:pStyle w:val="En-tte"/>
+    </w:pPr>
+    <w:r>
+      <w:rPr>
+        <w:rFonts w:ascii="Arial" w:hAnsi="Arial" w:cs="Arial"/>
+        <w:noProof/>
+        <w:lang w:eastAsia="fr-FR"/>
+      </w:rPr>
+      <w:drawing>
+        <wp:anchor distT="0" distB="0" distL="114300" distR="114300" simplePos="0" relativeHeight="251659264" behindDoc="0" locked="0" layoutInCell="1" allowOverlap="1" wp14:anchorId="3D2EED5A" wp14:editId="4C546917">
+          <wp:simplePos x="0" y="0"/>
+          <wp:positionH relativeFrom="margin">
+            <wp:posOffset>3338940</wp:posOffset>
+          </wp:positionH>
+          <wp:positionV relativeFrom="paragraph">
+            <wp:posOffset>-218495</wp:posOffset>
+          </wp:positionV>
+          <wp:extent cx="3132455" cy="574675"/>
+          <wp:effectExtent l="0" t="0" r="0" b="0"/>
+          <wp:wrapThrough wrapText="bothSides">
+            <wp:wrapPolygon edited="0">
+              <wp:start x="0" y="0"/>
+              <wp:lineTo x="0" y="20765"/>
+              <wp:lineTo x="21412" y="20765"/>
+              <wp:lineTo x="21412" y="0"/>
+              <wp:lineTo x="0" y="0"/>
+            </wp:wrapPolygon>
+          </wp:wrapThrough>
+          <wp:docPr id="8" name="Image 0" descr="logo_iut.jpg"/>
+          <wp:cNvGraphicFramePr>
+            <a:graphicFrameLocks xmlns:a="http://schemas.openxmlformats.org/drawingml/2006/main" noChangeAspect="1"/>
+          </wp:cNvGraphicFramePr>
+          <a:graphic xmlns:a="http://schemas.openxmlformats.org/drawingml/2006/main">
+            <a:graphicData uri="http://schemas.openxmlformats.org/drawingml/2006/picture">
+              <pic:pic xmlns:pic="http://schemas.openxmlformats.org/drawingml/2006/picture">
+                <pic:nvPicPr>
+                  <pic:cNvPr id="0" name="logo_iut.jpg"/>
+                  <pic:cNvPicPr/>
+                </pic:nvPicPr>
+                <pic:blipFill>
+                  <a:blip r:embed="rId1"/>
+                  <a:stretch>
+                    <a:fillRect/>
+                  </a:stretch>
+                </pic:blipFill>
+                <pic:spPr>
+                  <a:xfrm>
+                    <a:off x="0" y="0"/>
+                    <a:ext cx="3132455" cy="574675"/>
+                  </a:xfrm>
+                  <a:prstGeom prst="rect">
+                    <a:avLst/>
+                  </a:prstGeom>
+                </pic:spPr>
+              </pic:pic>
+            </a:graphicData>
+          </a:graphic>
+          <wp14:sizeRelH relativeFrom="margin">
+            <wp14:pctWidth>0</wp14:pctWidth>
+          </wp14:sizeRelH>
+          <wp14:sizeRelV relativeFrom="margin">
+            <wp14:pctHeight>0</wp14:pctHeight>
+          </wp14:sizeRelV>
+        </wp:anchor>
+      </w:drawing>
+    </w:r>
+  </w:p>
+  <w:p>
+    <w:pPr>
+      <w:pStyle w:val="En-tte"/>
+    </w:pPr>
+  </w:p>
+</w:hdr>
 </file>
 
 <file path=word/numbering.xml><?xml version="1.0" encoding="utf-8"?>
@@ -2094,6 +3079,13 @@
   <w:style w:type="paragraph" w:default="1" w:styleId="Normal">
     <w:name w:val="Normal"/>
     <w:qFormat/>
+    <w:rsid w:val="00257380"/>
+    <w:pPr>
+      <w:jc w:val="both"/>
+    </w:pPr>
+    <w:rPr>
+      <w:sz w:val="24"/>
+    </w:rPr>
   </w:style>
   <w:style w:type="paragraph" w:styleId="Titre1">
     <w:name w:val="heading 1"/>
@@ -2102,7 +3094,7 @@
     <w:link w:val="Titre1Car"/>
     <w:uiPriority w:val="9"/>
     <w:qFormat/>
-    <w:rsid w:val="000B5600"/>
+    <w:rsid w:val="00003C3D"/>
     <w:pPr>
       <w:keepNext/>
       <w:keepLines/>
@@ -2112,7 +3104,7 @@
     <w:rPr>
       <w:rFonts w:asciiTheme="majorHAnsi" w:eastAsiaTheme="majorEastAsia" w:hAnsiTheme="majorHAnsi" w:cstheme="majorBidi"/>
       <w:color w:val="2F5496" w:themeColor="accent1" w:themeShade="BF"/>
-      <w:sz w:val="32"/>
+      <w:sz w:val="44"/>
       <w:szCs w:val="32"/>
     </w:rPr>
   </w:style>
@@ -2124,7 +3116,7 @@
     <w:uiPriority w:val="9"/>
     <w:unhideWhenUsed/>
     <w:qFormat/>
-    <w:rsid w:val="000C1EA2"/>
+    <w:rsid w:val="00003C3D"/>
     <w:pPr>
       <w:keepNext/>
       <w:keepLines/>
@@ -2134,7 +3126,7 @@
     <w:rPr>
       <w:rFonts w:asciiTheme="majorHAnsi" w:eastAsiaTheme="majorEastAsia" w:hAnsiTheme="majorHAnsi" w:cstheme="majorBidi"/>
       <w:color w:val="2F5496" w:themeColor="accent1" w:themeShade="BF"/>
-      <w:sz w:val="26"/>
+      <w:sz w:val="32"/>
       <w:szCs w:val="26"/>
     </w:rPr>
   </w:style>
@@ -2239,11 +3231,11 @@
     <w:basedOn w:val="Policepardfaut"/>
     <w:link w:val="Titre1"/>
     <w:uiPriority w:val="9"/>
-    <w:rsid w:val="000B5600"/>
+    <w:rsid w:val="00003C3D"/>
     <w:rPr>
       <w:rFonts w:asciiTheme="majorHAnsi" w:eastAsiaTheme="majorEastAsia" w:hAnsiTheme="majorHAnsi" w:cstheme="majorBidi"/>
       <w:color w:val="2F5496" w:themeColor="accent1" w:themeShade="BF"/>
-      <w:sz w:val="32"/>
+      <w:sz w:val="44"/>
       <w:szCs w:val="32"/>
     </w:rPr>
   </w:style>
@@ -2267,11 +3259,11 @@
     <w:basedOn w:val="Policepardfaut"/>
     <w:link w:val="Titre2"/>
     <w:uiPriority w:val="9"/>
-    <w:rsid w:val="000C1EA2"/>
+    <w:rsid w:val="00003C3D"/>
     <w:rPr>
       <w:rFonts w:asciiTheme="majorHAnsi" w:eastAsiaTheme="majorEastAsia" w:hAnsiTheme="majorHAnsi" w:cstheme="majorBidi"/>
       <w:color w:val="2F5496" w:themeColor="accent1" w:themeShade="BF"/>
-      <w:sz w:val="26"/>
+      <w:sz w:val="32"/>
       <w:szCs w:val="26"/>
     </w:rPr>
   </w:style>
@@ -2309,6 +3301,99 @@
     <w:rPr>
       <w:color w:val="0563C1" w:themeColor="hyperlink"/>
       <w:u w:val="single"/>
+    </w:rPr>
+  </w:style>
+  <w:style w:type="paragraph" w:styleId="Textedebulles">
+    <w:name w:val="Balloon Text"/>
+    <w:basedOn w:val="Normal"/>
+    <w:link w:val="TextedebullesCar"/>
+    <w:uiPriority w:val="99"/>
+    <w:semiHidden/>
+    <w:unhideWhenUsed/>
+    <w:rsid w:val="007411D8"/>
+    <w:pPr>
+      <w:spacing w:after="0" w:line="240" w:lineRule="auto"/>
+    </w:pPr>
+    <w:rPr>
+      <w:rFonts w:ascii="Segoe UI" w:hAnsi="Segoe UI" w:cs="Segoe UI"/>
+      <w:sz w:val="18"/>
+      <w:szCs w:val="18"/>
+    </w:rPr>
+  </w:style>
+  <w:style w:type="character" w:customStyle="1" w:styleId="TextedebullesCar">
+    <w:name w:val="Texte de bulles Car"/>
+    <w:basedOn w:val="Policepardfaut"/>
+    <w:link w:val="Textedebulles"/>
+    <w:uiPriority w:val="99"/>
+    <w:semiHidden/>
+    <w:rsid w:val="007411D8"/>
+    <w:rPr>
+      <w:rFonts w:ascii="Segoe UI" w:hAnsi="Segoe UI" w:cs="Segoe UI"/>
+      <w:sz w:val="18"/>
+      <w:szCs w:val="18"/>
+    </w:rPr>
+  </w:style>
+  <w:style w:type="character" w:styleId="Mentionnonrsolue">
+    <w:name w:val="Unresolved Mention"/>
+    <w:basedOn w:val="Policepardfaut"/>
+    <w:uiPriority w:val="99"/>
+    <w:semiHidden/>
+    <w:unhideWhenUsed/>
+    <w:rsid w:val="00FF7F13"/>
+    <w:rPr>
+      <w:color w:val="808080"/>
+      <w:shd w:val="clear" w:color="auto" w:fill="E6E6E6"/>
+    </w:rPr>
+  </w:style>
+  <w:style w:type="character" w:styleId="Lienhypertextesuivivisit">
+    <w:name w:val="FollowedHyperlink"/>
+    <w:basedOn w:val="Policepardfaut"/>
+    <w:uiPriority w:val="99"/>
+    <w:semiHidden/>
+    <w:unhideWhenUsed/>
+    <w:rsid w:val="005211C9"/>
+    <w:rPr>
+      <w:color w:val="954F72" w:themeColor="followedHyperlink"/>
+      <w:u w:val="single"/>
+    </w:rPr>
+  </w:style>
+  <w:style w:type="paragraph" w:styleId="Lgende">
+    <w:name w:val="caption"/>
+    <w:basedOn w:val="Normal"/>
+    <w:next w:val="Normal"/>
+    <w:uiPriority w:val="35"/>
+    <w:semiHidden/>
+    <w:unhideWhenUsed/>
+    <w:qFormat/>
+    <w:rsid w:val="00732B49"/>
+    <w:pPr>
+      <w:spacing w:after="200" w:line="240" w:lineRule="auto"/>
+    </w:pPr>
+    <w:rPr>
+      <w:i/>
+      <w:iCs/>
+      <w:color w:val="44546A" w:themeColor="text2"/>
+      <w:sz w:val="18"/>
+      <w:szCs w:val="18"/>
+    </w:rPr>
+  </w:style>
+  <w:style w:type="paragraph" w:styleId="TM3">
+    <w:name w:val="toc 3"/>
+    <w:basedOn w:val="Normal"/>
+    <w:next w:val="Normal"/>
+    <w:autoRedefine/>
+    <w:uiPriority w:val="39"/>
+    <w:unhideWhenUsed/>
+    <w:rsid w:val="007D411C"/>
+    <w:pPr>
+      <w:spacing w:after="100"/>
+      <w:ind w:left="440"/>
+      <w:jc w:val="left"/>
+    </w:pPr>
+    <w:rPr>
+      <w:rFonts w:eastAsiaTheme="minorEastAsia" w:cs="Times New Roman"/>
+      <w:sz w:val="22"/>
+      <w:lang w:eastAsia="fr-FR"/>
     </w:rPr>
   </w:style>
 </w:styles>
@@ -2484,21 +3569,35 @@
     <w:charset w:val="00"/>
     <w:family w:val="roman"/>
     <w:pitch w:val="variable"/>
-    <w:sig w:usb0="E0002AFF" w:usb1="C0007841" w:usb2="00000009" w:usb3="00000000" w:csb0="000001FF" w:csb1="00000000"/>
+    <w:sig w:usb0="E0002EFF" w:usb1="C000785B" w:usb2="00000009" w:usb3="00000000" w:csb0="000001FF" w:csb1="00000000"/>
   </w:font>
   <w:font w:name="Calibri">
     <w:panose1 w:val="020F0502020204030204"/>
     <w:charset w:val="00"/>
     <w:family w:val="swiss"/>
     <w:pitch w:val="variable"/>
-    <w:sig w:usb0="E0002AFF" w:usb1="4000ACFF" w:usb2="00000001" w:usb3="00000000" w:csb0="000001FF" w:csb1="00000000"/>
+    <w:sig w:usb0="E0002AFF" w:usb1="C000247B" w:usb2="00000009" w:usb3="00000000" w:csb0="000001FF" w:csb1="00000000"/>
   </w:font>
   <w:font w:name="Calibri Light">
     <w:panose1 w:val="020F0302020204030204"/>
     <w:charset w:val="00"/>
     <w:family w:val="swiss"/>
     <w:pitch w:val="variable"/>
-    <w:sig w:usb0="A0002AEF" w:usb1="4000207B" w:usb2="00000000" w:usb3="00000000" w:csb0="000001FF" w:csb1="00000000"/>
+    <w:sig w:usb0="E0002AFF" w:usb1="C000247B" w:usb2="00000009" w:usb3="00000000" w:csb0="000001FF" w:csb1="00000000"/>
+  </w:font>
+  <w:font w:name="Segoe UI">
+    <w:panose1 w:val="020B0502040204020203"/>
+    <w:charset w:val="00"/>
+    <w:family w:val="swiss"/>
+    <w:pitch w:val="variable"/>
+    <w:sig w:usb0="E4002EFF" w:usb1="C000E47F" w:usb2="00000009" w:usb3="00000000" w:csb0="000001FF" w:csb1="00000000"/>
+  </w:font>
+  <w:font w:name="Arial">
+    <w:panose1 w:val="020B0604020202020204"/>
+    <w:charset w:val="00"/>
+    <w:family w:val="swiss"/>
+    <w:pitch w:val="variable"/>
+    <w:sig w:usb0="E0002EFF" w:usb1="C0007843" w:usb2="00000009" w:usb3="00000000" w:csb0="000001FF" w:csb1="00000000"/>
   </w:font>
 </w:fonts>
 </file>
@@ -2520,7 +3619,13 @@
   </w:compat>
   <w:rsids>
     <w:rsidRoot w:val="00E66365"/>
+    <w:rsid w:val="00225107"/>
     <w:rsid w:val="00611F0F"/>
+    <w:rsid w:val="006A16C9"/>
+    <w:rsid w:val="00796118"/>
+    <w:rsid w:val="00970A5B"/>
+    <w:rsid w:val="00B75D6F"/>
+    <w:rsid w:val="00E000DE"/>
     <w:rsid w:val="00E66365"/>
   </w:rsids>
   <m:mathPr>
@@ -3029,6 +4134,22 @@
     <w:name w:val="DBF4F7845D64429EA178EA25D63C500C"/>
     <w:rsid w:val="00E66365"/>
   </w:style>
+  <w:style w:type="paragraph" w:customStyle="1" w:styleId="132B3AE82B294944A79E55D9E7852E29">
+    <w:name w:val="132B3AE82B294944A79E55D9E7852E29"/>
+    <w:rsid w:val="00970A5B"/>
+  </w:style>
+  <w:style w:type="paragraph" w:customStyle="1" w:styleId="E492857277824C8EA9A8377BBFDADAF1">
+    <w:name w:val="E492857277824C8EA9A8377BBFDADAF1"/>
+    <w:rsid w:val="00B75D6F"/>
+  </w:style>
+  <w:style w:type="paragraph" w:customStyle="1" w:styleId="8A5D80E3F9D84CD392319759ED868C39">
+    <w:name w:val="8A5D80E3F9D84CD392319759ED868C39"/>
+    <w:rsid w:val="00B75D6F"/>
+  </w:style>
+  <w:style w:type="paragraph" w:customStyle="1" w:styleId="3C2CA60BB5844894AA68F5D9B674AC44">
+    <w:name w:val="3C2CA60BB5844894AA68F5D9B674AC44"/>
+    <w:rsid w:val="00B75D6F"/>
+  </w:style>
 </w:styles>
 </file>
 
@@ -3324,7 +4445,7 @@
 </file>
 
 <file path=customXml/itemProps2.xml><?xml version="1.0" encoding="utf-8"?>
-<ds:datastoreItem xmlns:ds="http://schemas.openxmlformats.org/officeDocument/2006/customXml" ds:itemID="{F1D570A2-38F8-4ECC-8AA8-86BE2AFD1DEC}">
+<ds:datastoreItem xmlns:ds="http://schemas.openxmlformats.org/officeDocument/2006/customXml" ds:itemID="{E7B3E8BC-B70B-47B1-A751-0106ABA7218C}">
   <ds:schemaRefs>
     <ds:schemaRef ds:uri="http://schemas.openxmlformats.org/officeDocument/2006/bibliography"/>
   </ds:schemaRefs>

</xml_diff>